<commit_message>
remove authentication and authorization
</commit_message>
<xml_diff>
--- a/media/brian osora isaboke CV latest.docx
+++ b/media/brian osora isaboke CV latest.docx
@@ -26,6 +26,7 @@
         <w:spacing w:after="0"/>
         <w:jc w:val="center"/>
         <w:rPr>
+          <w:color w:val="000000" w:themeColor="text1"/>
           <w:sz w:val="16"/>
           <w:szCs w:val="16"/>
         </w:rPr>
@@ -34,14 +35,17 @@
         <w:r>
           <w:rPr>
             <w:rStyle w:val="Hyperlink"/>
+            <w:color w:val="000000" w:themeColor="text1"/>
             <w:sz w:val="16"/>
             <w:szCs w:val="16"/>
+            <w:u w:val="none"/>
           </w:rPr>
           <w:t>6692356809</w:t>
         </w:r>
       </w:hyperlink>
       <w:r>
         <w:rPr>
+          <w:color w:val="000000" w:themeColor="text1"/>
           <w:sz w:val="16"/>
           <w:szCs w:val="16"/>
         </w:rPr>
@@ -50,6 +54,7 @@
       <w:hyperlink r:id="rId9">
         <w:r>
           <w:rPr>
+            <w:color w:val="000000" w:themeColor="text1"/>
             <w:sz w:val="16"/>
             <w:szCs w:val="16"/>
           </w:rPr>
@@ -58,6 +63,7 @@
       </w:hyperlink>
       <w:r>
         <w:rPr>
+          <w:color w:val="000000" w:themeColor="text1"/>
           <w:sz w:val="16"/>
           <w:szCs w:val="16"/>
         </w:rPr>
@@ -66,6 +72,7 @@
       <w:hyperlink r:id="rId10">
         <w:r>
           <w:rPr>
+            <w:color w:val="000000" w:themeColor="text1"/>
             <w:sz w:val="16"/>
             <w:szCs w:val="16"/>
           </w:rPr>
@@ -74,6 +81,7 @@
       </w:hyperlink>
       <w:r>
         <w:rPr>
+          <w:color w:val="000000" w:themeColor="text1"/>
           <w:sz w:val="16"/>
           <w:szCs w:val="16"/>
         </w:rPr>
@@ -82,6 +90,7 @@
       <w:hyperlink r:id="rId11">
         <w:r>
           <w:rPr>
+            <w:color w:val="000000" w:themeColor="text1"/>
             <w:sz w:val="16"/>
             <w:szCs w:val="16"/>
           </w:rPr>
@@ -89,14 +98,19 @@
         </w:r>
       </w:hyperlink>
       <w:r>
+        <w:rPr>
+          <w:color w:val="000000" w:themeColor="text1"/>
+        </w:rPr>
         <w:t>|</w:t>
       </w:r>
       <w:hyperlink r:id="rId12" w:history="1">
         <w:r>
           <w:rPr>
             <w:rStyle w:val="Hyperlink"/>
+            <w:color w:val="000000" w:themeColor="text1"/>
             <w:sz w:val="16"/>
             <w:szCs w:val="16"/>
+            <w:u w:val="none"/>
           </w:rPr>
           <w:t>Website</w:t>
         </w:r>
@@ -1265,6 +1279,13 @@
       </w:r>
       <w:r>
         <w:rPr>
+          <w:sz w:val="16"/>
+          <w:szCs w:val="16"/>
+        </w:rPr>
+        <w:t xml:space="preserve">    </w:t>
+      </w:r>
+      <w:r>
+        <w:rPr>
           <w:b/>
           <w:bCs/>
           <w:sz w:val="16"/>
@@ -1288,7 +1309,16 @@
           <w:sz w:val="16"/>
           <w:szCs w:val="16"/>
         </w:rPr>
-        <w:t xml:space="preserve"> – present</w:t>
+        <w:t xml:space="preserve"> – p</w:t>
+      </w:r>
+      <w:r>
+        <w:rPr>
+          <w:b/>
+          <w:bCs/>
+          <w:sz w:val="16"/>
+          <w:szCs w:val="16"/>
+        </w:rPr>
+        <w:t>resent</w:t>
       </w:r>
     </w:p>
     <w:p>

</xml_diff>